<commit_message>
Resolved merge conflict by keeping local files
</commit_message>
<xml_diff>
--- a/02_Python_Essentials/L04-if-elif-else/PROJECT-ATM-Simulator.docx
+++ b/02_Python_Essentials/L04-if-elif-else/PROJECT-ATM-Simulator.docx
@@ -156,6 +156,51 @@
       </w:r>
     </w:p>
     <w:p/>
+    <w:p/>
+    <w:p>
+      <w:r>
+        <w:t>Sample Run:</w:t>
+      </w:r>
+    </w:p>
+    <w:p>
+      <w:r>
+        <w:drawing>
+          <wp:inline distT="0" distB="0" distL="0" distR="0" wp14:anchorId="009D29C8" wp14:editId="6BB5A97A">
+            <wp:extent cx="2836744" cy="1955206"/>
+            <wp:effectExtent l="0" t="0" r="1905" b="6985"/>
+            <wp:docPr id="1402959098" name="Picture 1"/>
+            <wp:cNvGraphicFramePr>
+              <a:graphicFrameLocks xmlns:a="http://schemas.openxmlformats.org/drawingml/2006/main" noChangeAspect="1"/>
+            </wp:cNvGraphicFramePr>
+            <a:graphic xmlns:a="http://schemas.openxmlformats.org/drawingml/2006/main">
+              <a:graphicData uri="http://schemas.openxmlformats.org/drawingml/2006/picture">
+                <pic:pic xmlns:pic="http://schemas.openxmlformats.org/drawingml/2006/picture">
+                  <pic:nvPicPr>
+                    <pic:cNvPr id="1402959098" name=""/>
+                    <pic:cNvPicPr/>
+                  </pic:nvPicPr>
+                  <pic:blipFill>
+                    <a:blip r:embed="rId5"/>
+                    <a:stretch>
+                      <a:fillRect/>
+                    </a:stretch>
+                  </pic:blipFill>
+                  <pic:spPr>
+                    <a:xfrm>
+                      <a:off x="0" y="0"/>
+                      <a:ext cx="2845738" cy="1961405"/>
+                    </a:xfrm>
+                    <a:prstGeom prst="rect">
+                      <a:avLst/>
+                    </a:prstGeom>
+                  </pic:spPr>
+                </pic:pic>
+              </a:graphicData>
+            </a:graphic>
+          </wp:inline>
+        </w:drawing>
+      </w:r>
+    </w:p>
     <w:sectPr>
       <w:pgSz w:w="12240" w:h="15840"/>
       <w:pgMar w:top="1440" w:right="1440" w:bottom="1440" w:left="1440" w:header="720" w:footer="720" w:gutter="0"/>
@@ -1006,6 +1051,7 @@
   <w:style w:type="character" w:default="1" w:styleId="DefaultParagraphFont">
     <w:name w:val="Default Paragraph Font"/>
     <w:uiPriority w:val="1"/>
+    <w:semiHidden/>
     <w:unhideWhenUsed/>
   </w:style>
   <w:style w:type="table" w:default="1" w:styleId="TableNormal">

</xml_diff>